<commit_message>
Ajout exemples pour RC-DC
objet alertSource ajouté
</commit_message>
<xml_diff>
--- a/models/csv_parser/out/EMSI-DC/schema.docx
+++ b/models/csv_parser/out/EMSI-DC/schema.docx
@@ -728,7 +728,9 @@
             <w:tcW w:type="dxa" w:w="1701"/>
           </w:tcPr>
           <w:p>
-            <w:r/>
+            <w:r>
+              <w:t>RESTRC</w:t>
+            </w:r>
           </w:p>
         </w:tc>
       </w:tr>
@@ -790,7 +792,9 @@
             <w:tcW w:type="dxa" w:w="1701"/>
           </w:tcPr>
           <w:p>
-            <w:r/>
+            <w:r>
+              <w:t>Contexte de grand incendie à Nantes</w:t>
+            </w:r>
           </w:p>
         </w:tc>
       </w:tr>
@@ -1182,7 +1186,9 @@
             <w:tcW w:type="dxa" w:w="1701"/>
           </w:tcPr>
           <w:p>
-            <w:r/>
+            <w:r>
+              <w:t>samuA:CA126B445579GD4A67AV</w:t>
+            </w:r>
           </w:p>
         </w:tc>
       </w:tr>
@@ -1274,6 +1280,8 @@
           <w:p>
             <w:r>
               <w:t>string</w:t>
+              <w:br/>
+              <w:t>(ENUM: COMFOR, HUMDED, HUMOBS, SENSOR)</w:t>
             </w:r>
           </w:p>
         </w:tc>
@@ -1302,7 +1310,9 @@
             <w:tcW w:type="dxa" w:w="1701"/>
           </w:tcPr>
           <w:p>
-            <w:r/>
+            <w:r>
+              <w:t>COMFOR</w:t>
+            </w:r>
           </w:p>
         </w:tc>
       </w:tr>
@@ -1364,7 +1374,9 @@
             <w:tcW w:type="dxa" w:w="1701"/>
           </w:tcPr>
           <w:p>
-            <w:r/>
+            <w:r>
+              <w:t>3</w:t>
+            </w:r>
           </w:p>
         </w:tc>
       </w:tr>
@@ -1426,7 +1438,9 @@
             <w:tcW w:type="dxa" w:w="1701"/>
           </w:tcPr>
           <w:p>
-            <w:r/>
+            <w:r>
+              <w:t>95</w:t>
+            </w:r>
           </w:p>
         </w:tc>
       </w:tr>
@@ -2118,7 +2132,9 @@
             <w:tcW w:type="dxa" w:w="1701"/>
           </w:tcPr>
           <w:p>
-            <w:r/>
+            <w:r>
+              <w:t>Maison sur le côté droit de la route</w:t>
+            </w:r>
           </w:p>
         </w:tc>
       </w:tr>
@@ -2452,7 +2468,9 @@
             <w:tcW w:type="dxa" w:w="1701"/>
           </w:tcPr>
           <w:p>
-            <w:r/>
+            <w:r>
+              <w:t>sis44</w:t>
+            </w:r>
           </w:p>
         </w:tc>
       </w:tr>
@@ -2770,7 +2788,9 @@
             <w:tcW w:type="dxa" w:w="1701"/>
           </w:tcPr>
           <w:p>
-            <w:r/>
+            <w:r>
+              <w:t>Non traité</w:t>
+            </w:r>
           </w:p>
         </w:tc>
       </w:tr>
@@ -2832,7 +2852,9 @@
             <w:tcW w:type="dxa" w:w="1701"/>
           </w:tcPr>
           <w:p>
-            <w:r/>
+            <w:r>
+              <w:t>Non traité</w:t>
+            </w:r>
           </w:p>
         </w:tc>
       </w:tr>
@@ -2892,7 +2914,9 @@
             <w:tcW w:type="dxa" w:w="1701"/>
           </w:tcPr>
           <w:p>
-            <w:r/>
+            <w:r>
+              <w:t>Non traité</w:t>
+            </w:r>
           </w:p>
         </w:tc>
       </w:tr>
@@ -2952,7 +2976,9 @@
             <w:tcW w:type="dxa" w:w="1701"/>
           </w:tcPr>
           <w:p>
-            <w:r/>
+            <w:r>
+              <w:t>Non traité</w:t>
+            </w:r>
           </w:p>
         </w:tc>
       </w:tr>
@@ -3074,7 +3100,9 @@
             <w:tcW w:type="dxa" w:w="1701"/>
           </w:tcPr>
           <w:p>
-            <w:r/>
+            <w:r>
+              <w:t>4</w:t>
+            </w:r>
           </w:p>
         </w:tc>
       </w:tr>
@@ -3258,6 +3286,8 @@
           <w:p>
             <w:r>
               <w:t>string</w:t>
+              <w:br/>
+              <w:t>(ENUM: STRTGC, OPR, TACTCL)</w:t>
             </w:r>
           </w:p>
         </w:tc>
@@ -3286,7 +3316,9 @@
             <w:tcW w:type="dxa" w:w="1701"/>
           </w:tcPr>
           <w:p>
-            <w:r/>
+            <w:r>
+              <w:t>OPR</w:t>
+            </w:r>
           </w:p>
         </w:tc>
       </w:tr>
@@ -3432,7 +3464,9 @@
             <w:tcW w:type="dxa" w:w="1701"/>
           </w:tcPr>
           <w:p>
-            <w:r/>
+            <w:r>
+              <w:t>samuA</w:t>
+            </w:r>
           </w:p>
         </w:tc>
       </w:tr>
@@ -3492,7 +3526,9 @@
             <w:tcW w:type="dxa" w:w="1701"/>
           </w:tcPr>
           <w:p>
-            <w:r/>
+            <w:r>
+              <w:t>Samu A</w:t>
+            </w:r>
           </w:p>
         </w:tc>
       </w:tr>
@@ -3726,7 +3762,9 @@
             <w:tcW w:type="dxa" w:w="1701"/>
           </w:tcPr>
           <w:p>
-            <w:r/>
+            <w:r>
+              <w:t>FIR</w:t>
+            </w:r>
           </w:p>
         </w:tc>
       </w:tr>
@@ -3792,7 +3830,9 @@
             <w:tcW w:type="dxa" w:w="1701"/>
           </w:tcPr>
           <w:p>
-            <w:r/>
+            <w:r>
+              <w:t>PPL</w:t>
+            </w:r>
           </w:p>
         </w:tc>
       </w:tr>
@@ -3852,7 +3892,9 @@
             <w:tcW w:type="dxa" w:w="1701"/>
           </w:tcPr>
           <w:p>
-            <w:r/>
+            <w:r>
+              <w:t>FLAM</w:t>
+            </w:r>
           </w:p>
         </w:tc>
       </w:tr>
@@ -3912,7 +3954,9 @@
             <w:tcW w:type="dxa" w:w="1701"/>
           </w:tcPr>
           <w:p>
-            <w:r/>
+            <w:r>
+              <w:t>CDIS/RIOT</w:t>
+            </w:r>
           </w:p>
         </w:tc>
       </w:tr>
@@ -4058,7 +4102,9 @@
             <w:tcW w:type="dxa" w:w="1701"/>
           </w:tcPr>
           <w:p>
-            <w:r/>
+            <w:r>
+              <w:t>samuC</w:t>
+            </w:r>
           </w:p>
         </w:tc>
       </w:tr>
@@ -4118,7 +4164,9 @@
             <w:tcW w:type="dxa" w:w="1701"/>
           </w:tcPr>
           <w:p>
-            <w:r/>
+            <w:r>
+              <w:t>samuC:DB326B5RC279GD4A67ZY</w:t>
+            </w:r>
           </w:p>
         </w:tc>
       </w:tr>
@@ -4264,7 +4312,9 @@
             <w:tcW w:type="dxa" w:w="1701"/>
           </w:tcPr>
           <w:p>
-            <w:r/>
+            <w:r>
+              <w:t>REQ_ACTION</w:t>
+            </w:r>
           </w:p>
         </w:tc>
       </w:tr>
@@ -4326,7 +4376,9 @@
             <w:tcW w:type="dxa" w:w="1701"/>
           </w:tcPr>
           <w:p>
-            <w:r/>
+            <w:r>
+              <w:t>2022-09-27T08:00:00+02:00</w:t>
+            </w:r>
           </w:p>
         </w:tc>
       </w:tr>
@@ -4386,7 +4438,9 @@
             <w:tcW w:type="dxa" w:w="1701"/>
           </w:tcPr>
           <w:p>
-            <w:r/>
+            <w:r>
+              <w:t>0</w:t>
+            </w:r>
           </w:p>
         </w:tc>
       </w:tr>
@@ -4446,7 +4500,9 @@
             <w:tcW w:type="dxa" w:w="1701"/>
           </w:tcPr>
           <w:p>
-            <w:r/>
+            <w:r>
+              <w:t>0</w:t>
+            </w:r>
           </w:p>
         </w:tc>
       </w:tr>
@@ -4506,7 +4562,9 @@
             <w:tcW w:type="dxa" w:w="1701"/>
           </w:tcPr>
           <w:p>
-            <w:r/>
+            <w:r>
+              <w:t>1</w:t>
+            </w:r>
           </w:p>
         </w:tc>
       </w:tr>
@@ -4566,7 +4624,9 @@
             <w:tcW w:type="dxa" w:w="1701"/>
           </w:tcPr>
           <w:p>
-            <w:r/>
+            <w:r>
+              <w:t>0</w:t>
+            </w:r>
           </w:p>
         </w:tc>
       </w:tr>
@@ -4626,7 +4686,9 @@
             <w:tcW w:type="dxa" w:w="1701"/>
           </w:tcPr>
           <w:p>
-            <w:r/>
+            <w:r>
+              <w:t>0</w:t>
+            </w:r>
           </w:p>
         </w:tc>
       </w:tr>
@@ -4686,7 +4748,9 @@
             <w:tcW w:type="dxa" w:w="1701"/>
           </w:tcPr>
           <w:p>
-            <w:r/>
+            <w:r>
+              <w:t>0</w:t>
+            </w:r>
           </w:p>
         </w:tc>
       </w:tr>
@@ -4834,7 +4898,9 @@
             <w:tcW w:type="dxa" w:w="1701"/>
           </w:tcPr>
           <w:p>
-            <w:r/>
+            <w:r>
+              <w:t>2022-09-27T10:00:00+02:00</w:t>
+            </w:r>
           </w:p>
         </w:tc>
       </w:tr>
@@ -4894,7 +4960,9 @@
             <w:tcW w:type="dxa" w:w="1701"/>
           </w:tcPr>
           <w:p>
-            <w:r/>
+            <w:r>
+              <w:t>0</w:t>
+            </w:r>
           </w:p>
         </w:tc>
       </w:tr>
@@ -4954,7 +5022,9 @@
             <w:tcW w:type="dxa" w:w="1701"/>
           </w:tcPr>
           <w:p>
-            <w:r/>
+            <w:r>
+              <w:t>1</w:t>
+            </w:r>
           </w:p>
         </w:tc>
       </w:tr>
@@ -5104,7 +5174,9 @@
             <w:tcW w:type="dxa" w:w="1701"/>
           </w:tcPr>
           <w:p>
-            <w:r/>
+            <w:r>
+              <w:t>2022-09-27T08:26:00+02:00</w:t>
+            </w:r>
           </w:p>
         </w:tc>
       </w:tr>
@@ -5515,7 +5587,7 @@
           </w:tcPr>
           <w:p>
             <w:r>
-              <w:t>48.710757</w:t>
+              <w:t>47.221866</w:t>
             </w:r>
           </w:p>
         </w:tc>
@@ -5579,7 +5651,7 @@
           </w:tcPr>
           <w:p>
             <w:r>
-              <w:t>3.054377</w:t>
+              <w:t>-1.575807</w:t>
             </w:r>
           </w:p>
         </w:tc>
@@ -5642,7 +5714,9 @@
             <w:tcW w:type="dxa" w:w="1701"/>
           </w:tcPr>
           <w:p>
-            <w:r/>
+            <w:r>
+              <w:t>1</w:t>
+            </w:r>
           </w:p>
         </w:tc>
       </w:tr>
@@ -5702,7 +5776,9 @@
             <w:tcW w:type="dxa" w:w="1701"/>
           </w:tcPr>
           <w:p>
-            <w:r/>
+            <w:r>
+              <w:t>Nantes centre ville</w:t>
+            </w:r>
           </w:p>
         </w:tc>
       </w:tr>
@@ -5979,7 +6055,7 @@
           </w:tcPr>
           <w:p>
             <w:r>
-              <w:t>48.710757</w:t>
+              <w:t>47.221866</w:t>
             </w:r>
           </w:p>
         </w:tc>
@@ -6041,7 +6117,7 @@
           </w:tcPr>
           <w:p>
             <w:r>
-              <w:t>3.054377</w:t>
+              <w:t>-1.575807</w:t>
             </w:r>
           </w:p>
         </w:tc>
@@ -6100,7 +6176,9 @@
             <w:tcW w:type="dxa" w:w="1701"/>
           </w:tcPr>
           <w:p>
-            <w:r/>
+            <w:r>
+              <w:t>1</w:t>
+            </w:r>
           </w:p>
         </w:tc>
       </w:tr>

</xml_diff>

<commit_message>
RC-DC : Mise à jour des descriptions pour CONTEXT.ID, MISSION.START_TIME
RC-EDA : renommage du type complete
</commit_message>
<xml_diff>
--- a/models/csv_parser/out/EMSI-DC/schema.docx
+++ b/models/csv_parser/out/EMSI-DC/schema.docx
@@ -369,7 +369,7 @@
           </w:tcPr>
           <w:p>
             <w:r>
-              <w:t xml:space="preserve">Identifiant local d'affaire </w:t>
+              <w:t>Identifiant du message</w:t>
             </w:r>
           </w:p>
         </w:tc>
@@ -401,9 +401,7 @@
           </w:tcPr>
           <w:p>
             <w:r>
-              <w:t>Identifiant d'affaire du message RC-EDA transmis en amont de la demande de concours : à valoriser comme le champ "caseId" du message RC-EDA</w:t>
-              <w:br/>
-              <w:t>Ce champ permet de lier une demande de concours à une affaire déjà partagée par un système partenaire</w:t>
+              <w:t>A constituer par le rédacteur du présent EMSI pour être unique, peut reprendre messageId de l'en tête RC-DE.</w:t>
             </w:r>
           </w:p>
         </w:tc>
@@ -413,7 +411,7 @@
           </w:tcPr>
           <w:p>
             <w:r>
-              <w:t>samuA:CA126B445579GD4A67AV</w:t>
+              <w:t>d350c9d2-9d76-4568-b0b7-a747ffadc949</w:t>
             </w:r>
           </w:p>
         </w:tc>
@@ -1021,7 +1019,7 @@
           </w:tcPr>
           <w:p>
             <w:r>
-              <w:t>ID de l'événement</w:t>
+              <w:t>Identifiant local de l'affaire</w:t>
             </w:r>
           </w:p>
         </w:tc>
@@ -1051,8 +1049,6 @@
           </w:tcPr>
           <w:p>
             <w:r>
-              <w:t>Dans le cadre d'une demande de concours, optionnel. Le champ peut ne pas être émis ni interprété.</w:t>
-              <w:br/>
               <w:t>Il peut être renseigné avec l'identifiant local de l'affaire du partenaire requérant</w:t>
             </w:r>
           </w:p>
@@ -1147,7 +1143,7 @@
           </w:tcPr>
           <w:p>
             <w:r>
-              <w:t>ID de l'événement principal</w:t>
+              <w:t>Identifiant de l'affaire</w:t>
             </w:r>
           </w:p>
         </w:tc>
@@ -1167,7 +1163,7 @@
           </w:tcPr>
           <w:p>
             <w:r>
-              <w:t>0..1</w:t>
+              <w:t>1..1</w:t>
             </w:r>
           </w:p>
         </w:tc>
@@ -1177,7 +1173,7 @@
           </w:tcPr>
           <w:p>
             <w:r>
-              <w:t>Dans le cadre d'une demande de concours, optionnel. Le champ peut ne pas être émis ni interprété</w:t>
+              <w:t>Identifiant d’affaire partagé issu du message RC-EDA transmis en amont</w:t>
             </w:r>
           </w:p>
         </w:tc>
@@ -1483,7 +1479,7 @@
           </w:tcPr>
           <w:p>
             <w:r>
-              <w:t>1..1</w:t>
+              <w:t>0..1</w:t>
             </w:r>
           </w:p>
         </w:tc>
@@ -1493,7 +1489,7 @@
           </w:tcPr>
           <w:p>
             <w:r>
-              <w:t>Dans le cadre d'une demande de concours, ce champ est valorisé avec la date de réception de la première alerte relative à l'affaire</w:t>
+              <w:t>Dans le cadre d'une demande de concours, ce champ est valorisé avec la date/heure de création de l'affaire ou de l'opération. NexSIS transmettra la date/heure de création de l'opération dans ses systèmes (qui peut diverger de la date/heure de création de l'affaire)</w:t>
             </w:r>
           </w:p>
         </w:tc>
@@ -1547,7 +1543,7 @@
           </w:tcPr>
           <w:p>
             <w:r>
-              <w:t>1..1</w:t>
+              <w:t>0..1</w:t>
             </w:r>
           </w:p>
         </w:tc>
@@ -1557,7 +1553,7 @@
           </w:tcPr>
           <w:p>
             <w:r>
-              <w:t>Dans le cadre d'une demande de concours, ce champ est valorisé avec la date évaluée de début de l'affaire.</w:t>
+              <w:t>Dans le cadre d'une demande de concours, ce champ est valorisé avec la date de la première alerte ou la date évaluée de début de la situation d'urgence.</w:t>
               <w:br/>
               <w:t>Par exemple :</w:t>
               <w:br/>
@@ -1615,7 +1611,7 @@
           </w:tcPr>
           <w:p>
             <w:r>
-              <w:t>1..1</w:t>
+              <w:t>0..1</w:t>
             </w:r>
           </w:p>
         </w:tc>
@@ -1625,7 +1621,9 @@
           </w:tcPr>
           <w:p>
             <w:r>
-              <w:t>Dans le cadre d'une demande de concours, ce champ est valorisé avec la date à laquelle l'observation de la situation d'urgence la plus récente a été réalisée</w:t>
+              <w:t>Dans le cadre d'une demande de concours, ce champ est idéalement à valoriser avec la date/heure à laquelle l'observation de la situation d'urgence la plus récente a été réalisée.</w:t>
+              <w:br/>
+              <w:t>NexSIS transmettra la date/heure d'envoi de la demande de concours dans son système.</w:t>
             </w:r>
           </w:p>
         </w:tc>
@@ -2527,7 +2525,7 @@
               <w:br/>
               <w:t>où le code_cadre_conventionnel est issue d'une nomenclature CISU-Cadre Conventionnel (A Venir)</w:t>
               <w:br/>
-              <w:t>NB : ce champ est détourné par rapport au standard EMSI pour permettre l'expression d'une demande de concours</w:t>
+              <w:t>NB : ce champ est détourné par rapport au standard EMSI pour permettre l'expression d'une demande de concours et indiquer le cadre conventionnel dans lequel elle est effectuée</w:t>
             </w:r>
           </w:p>
         </w:tc>
@@ -2653,7 +2651,7 @@
           </w:tcPr>
           <w:p>
             <w:r>
-              <w:t>Indique l'horaire de démarrage souhaité pour l'intervention.</w:t>
+              <w:t>Indique l'heure d’arrivée sur le lieu de la Demande de concours.</w:t>
               <w:br/>
               <w:t>Le délai d'intervention en est déduit en calculant le délai entre la date et heure de création (cf. CONTEXT.CREATION) et le champ MISSION.START_TIME.</w:t>
               <w:br/>
@@ -3029,7 +3027,7 @@
           </w:tcPr>
           <w:p>
             <w:r>
-              <w:t>Dans le cadre d'une demande de concours, indique la position du lieu d'intervention souhaité</w:t>
+              <w:t>Reprécise les coordonnées GPS du lieu d’intervention souhaité et fait le lien avec une localisation partagée préalablement en détails dans un message d’échange d’affaire.</w:t>
             </w:r>
           </w:p>
         </w:tc>
@@ -3753,7 +3751,7 @@
           </w:tcPr>
           <w:p>
             <w:r>
-              <w:t>Dans le cadre d'une demande de concours, optionnel. Le champ peut ne pas être émis ni interprété</w:t>
+              <w:t>Le champ peut ne pas être interprété ou renseigné avec une valeur comme 'UKN' = 'UNKOWN'</w:t>
             </w:r>
           </w:p>
         </w:tc>
@@ -3883,7 +3881,7 @@
           </w:tcPr>
           <w:p>
             <w:r>
-              <w:t>Dans le cadre d'une demande de concours, optionnel. Le champ peut ne pas être émis ni interprété</w:t>
+              <w:t>Le champ peut ne pas être affiché. Par défaut, possible de renvoyer le code "OTH" =  "OTHER"</w:t>
             </w:r>
           </w:p>
         </w:tc>
@@ -4155,7 +4153,7 @@
           </w:tcPr>
           <w:p>
             <w:r>
-              <w:t>Dans le cadre d'une demande de concours, optionnel. Le champ peut ne pas être émis ni interprété</w:t>
+              <w:t>Indique d'autres identifiants utilisés pour l'affaire dans d'autre système. Renseigner au moins l'identifiant local</w:t>
             </w:r>
           </w:p>
         </w:tc>
@@ -4303,7 +4301,7 @@
           </w:tcPr>
           <w:p>
             <w:r>
-              <w:t>Dans le cadre d'une demande de concours, optionnel. Le champ peut ne pas être émis ni interprété</w:t>
+              <w:t>Le champ doit être renseigné mais peut ne pas être interprété</w:t>
             </w:r>
           </w:p>
         </w:tc>

</xml_diff>

<commit_message>
Correction EMSI-DC : LEVELindentattion
</commit_message>
<xml_diff>
--- a/models/csv_parser/out/EMSI-DC/schema.docx
+++ b/models/csv_parser/out/EMSI-DC/schema.docx
@@ -675,6 +675,70 @@
           </w:tcPr>
           <w:p>
             <w:r>
+              <w:t>LEVEL</w:t>
+            </w:r>
+          </w:p>
+        </w:tc>
+        <w:tc>
+          <w:tcPr>
+            <w:tcW w:type="dxa" w:w="1984"/>
+          </w:tcPr>
+          <w:p>
+            <w:r>
+              <w:t>Niveau</w:t>
+            </w:r>
+          </w:p>
+        </w:tc>
+        <w:tc>
+          <w:tcPr>
+            <w:tcW w:type="dxa" w:w="1134"/>
+          </w:tcPr>
+          <w:p>
+            <w:r>
+              <w:t>string</w:t>
+              <w:br/>
+              <w:t>(ENUM: STRTGC, OPR, TACTCL)</w:t>
+            </w:r>
+          </w:p>
+        </w:tc>
+        <w:tc>
+          <w:tcPr>
+            <w:tcW w:type="dxa" w:w="1417"/>
+          </w:tcPr>
+          <w:p>
+            <w:r>
+              <w:t>0..1</w:t>
+            </w:r>
+          </w:p>
+        </w:tc>
+        <w:tc>
+          <w:tcPr>
+            <w:tcW w:type="dxa" w:w="4535"/>
+          </w:tcPr>
+          <w:p>
+            <w:r>
+              <w:t>Dans le cadre d'une demande de concours, optionnel</w:t>
+            </w:r>
+          </w:p>
+        </w:tc>
+        <w:tc>
+          <w:tcPr>
+            <w:tcW w:type="dxa" w:w="1701"/>
+          </w:tcPr>
+          <w:p>
+            <w:r>
+              <w:t>OPR</w:t>
+            </w:r>
+          </w:p>
+        </w:tc>
+      </w:tr>
+      <w:tr>
+        <w:tc>
+          <w:tcPr>
+            <w:tcW w:type="dxa" w:w="1701"/>
+          </w:tcPr>
+          <w:p>
+            <w:r>
               <w:t>SECLASS</w:t>
             </w:r>
           </w:p>
@@ -3197,6 +3261,68 @@
           </w:tcPr>
           <w:p>
             <w:r>
+              <w:t>ID</w:t>
+            </w:r>
+          </w:p>
+        </w:tc>
+        <w:tc>
+          <w:tcPr>
+            <w:tcW w:type="dxa" w:w="1984"/>
+          </w:tcPr>
+          <w:p>
+            <w:r>
+              <w:t>ID</w:t>
+            </w:r>
+          </w:p>
+        </w:tc>
+        <w:tc>
+          <w:tcPr>
+            <w:tcW w:type="dxa" w:w="1134"/>
+          </w:tcPr>
+          <w:p>
+            <w:r>
+              <w:t>string</w:t>
+            </w:r>
+          </w:p>
+        </w:tc>
+        <w:tc>
+          <w:tcPr>
+            <w:tcW w:type="dxa" w:w="1417"/>
+          </w:tcPr>
+          <w:p>
+            <w:r>
+              <w:t>1..1</w:t>
+            </w:r>
+          </w:p>
+        </w:tc>
+        <w:tc>
+          <w:tcPr>
+            <w:tcW w:type="dxa" w:w="4535"/>
+          </w:tcPr>
+          <w:p>
+            <w:r>
+              <w:t>A renseigner avec l'identifiant local de l'affaire du partenaire requérant</w:t>
+            </w:r>
+          </w:p>
+        </w:tc>
+        <w:tc>
+          <w:tcPr>
+            <w:tcW w:type="dxa" w:w="1701"/>
+          </w:tcPr>
+          <w:p>
+            <w:r>
+              <w:t>samuA:CA126B445579GD4A67AV</w:t>
+            </w:r>
+          </w:p>
+        </w:tc>
+      </w:tr>
+      <w:tr>
+        <w:tc>
+          <w:tcPr>
+            <w:tcW w:type="dxa" w:w="1701"/>
+          </w:tcPr>
+          <w:p>
+            <w:r>
               <w:t>LINK_ROLE</w:t>
             </w:r>
           </w:p>
@@ -3252,70 +3378,6 @@
           <w:p>
             <w:r>
               <w:t>ADDSTO</w:t>
-            </w:r>
-          </w:p>
-        </w:tc>
-      </w:tr>
-      <w:tr>
-        <w:tc>
-          <w:tcPr>
-            <w:tcW w:type="dxa" w:w="1701"/>
-          </w:tcPr>
-          <w:p>
-            <w:r>
-              <w:t>LEVEL</w:t>
-            </w:r>
-          </w:p>
-        </w:tc>
-        <w:tc>
-          <w:tcPr>
-            <w:tcW w:type="dxa" w:w="1984"/>
-          </w:tcPr>
-          <w:p>
-            <w:r>
-              <w:t>Niveau</w:t>
-            </w:r>
-          </w:p>
-        </w:tc>
-        <w:tc>
-          <w:tcPr>
-            <w:tcW w:type="dxa" w:w="1134"/>
-          </w:tcPr>
-          <w:p>
-            <w:r>
-              <w:t>string</w:t>
-              <w:br/>
-              <w:t>(ENUM: STRTGC, OPR, TACTCL)</w:t>
-            </w:r>
-          </w:p>
-        </w:tc>
-        <w:tc>
-          <w:tcPr>
-            <w:tcW w:type="dxa" w:w="1417"/>
-          </w:tcPr>
-          <w:p>
-            <w:r>
-              <w:t>0..1</w:t>
-            </w:r>
-          </w:p>
-        </w:tc>
-        <w:tc>
-          <w:tcPr>
-            <w:tcW w:type="dxa" w:w="4535"/>
-          </w:tcPr>
-          <w:p>
-            <w:r>
-              <w:t>Dans le cadre d'une demande de concours, optionnel</w:t>
-            </w:r>
-          </w:p>
-        </w:tc>
-        <w:tc>
-          <w:tcPr>
-            <w:tcW w:type="dxa" w:w="1701"/>
-          </w:tcPr>
-          <w:p>
-            <w:r>
-              <w:t>OPR</w:t>
             </w:r>
           </w:p>
         </w:tc>
@@ -3464,6 +3526,68 @@
           <w:p>
             <w:r>
               <w:t>samuA</w:t>
+            </w:r>
+          </w:p>
+        </w:tc>
+      </w:tr>
+      <w:tr>
+        <w:tc>
+          <w:tcPr>
+            <w:tcW w:type="dxa" w:w="1701"/>
+          </w:tcPr>
+          <w:p>
+            <w:r>
+              <w:t>USER_ID</w:t>
+            </w:r>
+          </w:p>
+        </w:tc>
+        <w:tc>
+          <w:tcPr>
+            <w:tcW w:type="dxa" w:w="1984"/>
+          </w:tcPr>
+          <w:p>
+            <w:r>
+              <w:t>ID d'utilisateur de l'origine</w:t>
+            </w:r>
+          </w:p>
+        </w:tc>
+        <w:tc>
+          <w:tcPr>
+            <w:tcW w:type="dxa" w:w="1134"/>
+          </w:tcPr>
+          <w:p>
+            <w:r>
+              <w:t>string</w:t>
+            </w:r>
+          </w:p>
+        </w:tc>
+        <w:tc>
+          <w:tcPr>
+            <w:tcW w:type="dxa" w:w="1417"/>
+          </w:tcPr>
+          <w:p>
+            <w:r>
+              <w:t>0..1</w:t>
+            </w:r>
+          </w:p>
+        </w:tc>
+        <w:tc>
+          <w:tcPr>
+            <w:tcW w:type="dxa" w:w="4535"/>
+          </w:tcPr>
+          <w:p>
+            <w:r>
+              <w:t>Dans le cadre d'une demande de concours, optionnel</w:t>
+            </w:r>
+          </w:p>
+        </w:tc>
+        <w:tc>
+          <w:tcPr>
+            <w:tcW w:type="dxa" w:w="1701"/>
+          </w:tcPr>
+          <w:p>
+            <w:r>
+              <w:t>samuA:crra:poste1234</w:t>
             </w:r>
           </w:p>
         </w:tc>

</xml_diff>